<commit_message>
Update after 2018-10-14 meeting (off-session)
</commit_message>
<xml_diff>
--- a/Files/Concurrent Engineering/Software choice.docx
+++ b/Files/Concurrent Engineering/Software choice.docx
@@ -1,6 +1,6 @@
 
 <file path=word/document.xml><?xml version="1.0" encoding="utf-8"?>
-<w:document xmlns:wpc="http://schemas.microsoft.com/office/word/2010/wordprocessingCanvas" xmlns:cx="http://schemas.microsoft.com/office/drawing/2014/chartex" xmlns:cx1="http://schemas.microsoft.com/office/drawing/2015/9/8/chartex" xmlns:cx2="http://schemas.microsoft.com/office/drawing/2015/10/21/chartex" xmlns:cx3="http://schemas.microsoft.com/office/drawing/2016/5/9/chartex" xmlns:cx4="http://schemas.microsoft.com/office/drawing/2016/5/10/chartex" xmlns:cx5="http://schemas.microsoft.com/office/drawing/2016/5/11/chartex" xmlns:cx6="http://schemas.microsoft.com/office/drawing/2016/5/12/chartex" xmlns:cx7="http://schemas.microsoft.com/office/drawing/2016/5/13/chartex" xmlns:cx8="http://schemas.microsoft.com/office/drawing/2016/5/14/chartex" xmlns:mc="http://schemas.openxmlformats.org/markup-compatibility/2006" xmlns:aink="http://schemas.microsoft.com/office/drawing/2016/ink" xmlns:am3d="http://schemas.microsoft.com/office/drawing/2017/model3d" xmlns:o="urn:schemas-microsoft-com:office:office" xmlns:r="http://schemas.openxmlformats.org/officeDocument/2006/relationships" xmlns:m="http://schemas.openxmlformats.org/officeDocument/2006/math" xmlns:v="urn:schemas-microsoft-com:vml" xmlns:wp14="http://schemas.microsoft.com/office/word/2010/wordprocessingDrawing" xmlns:wp="http://schemas.openxmlformats.org/drawingml/2006/wordprocessingDrawing" xmlns:w10="urn:schemas-microsoft-com:office:word" xmlns:w="http://schemas.openxmlformats.org/wordprocessingml/2006/main" xmlns:w14="http://schemas.microsoft.com/office/word/2010/wordml" xmlns:w15="http://schemas.microsoft.com/office/word/2012/wordml" xmlns:w16cid="http://schemas.microsoft.com/office/word/2016/wordml/cid" xmlns:w16se="http://schemas.microsoft.com/office/word/2015/wordml/symex" xmlns:wpg="http://schemas.microsoft.com/office/word/2010/wordprocessingGroup" xmlns:wpi="http://schemas.microsoft.com/office/word/2010/wordprocessingInk" xmlns:wne="http://schemas.microsoft.com/office/word/2006/wordml" xmlns:wps="http://schemas.microsoft.com/office/word/2010/wordprocessingShape" mc:Ignorable="w14 w15 w16se w16cid wp14">
+<w:document xmlns:wpc="http://schemas.microsoft.com/office/word/2010/wordprocessingCanvas" xmlns:mc="http://schemas.openxmlformats.org/markup-compatibility/2006" xmlns:o="urn:schemas-microsoft-com:office:office" xmlns:r="http://schemas.openxmlformats.org/officeDocument/2006/relationships" xmlns:m="http://schemas.openxmlformats.org/officeDocument/2006/math" xmlns:v="urn:schemas-microsoft-com:vml" xmlns:wp14="http://schemas.microsoft.com/office/word/2010/wordprocessingDrawing" xmlns:wp="http://schemas.openxmlformats.org/drawingml/2006/wordprocessingDrawing" xmlns:w10="urn:schemas-microsoft-com:office:word" xmlns:w="http://schemas.openxmlformats.org/wordprocessingml/2006/main" xmlns:w14="http://schemas.microsoft.com/office/word/2010/wordml" xmlns:w15="http://schemas.microsoft.com/office/word/2012/wordml" xmlns:wpg="http://schemas.microsoft.com/office/word/2010/wordprocessingGroup" xmlns:wpi="http://schemas.microsoft.com/office/word/2010/wordprocessingInk" xmlns:wne="http://schemas.microsoft.com/office/word/2006/wordml" xmlns:wps="http://schemas.microsoft.com/office/word/2010/wordprocessingShape" mc:Ignorable="w14 w15 wp14">
   <w:body>
     <w:p>
       <w:pPr>
@@ -70,7 +70,423 @@
           <w:sz w:val="24"/>
           <w:lang w:val="en-US"/>
         </w:rPr>
-        <w:t>OCDT server (compatible with CDP4 software) is hard to setup and error troubleshooting is not available. However, information about IDM server setup is not available yet (will need to ask for it), and as of 09-30-2018 our decision to use IDM is not oriented towards server configuration.</w:t>
+        <w:t>Server configuration:</w:t>
+      </w:r>
+    </w:p>
+    <w:tbl>
+      <w:tblPr>
+        <w:tblStyle w:val="Grilledutableau"/>
+        <w:tblW w:w="0" w:type="auto"/>
+        <w:tblLook w:val="04A0" w:firstRow="1" w:lastRow="0" w:firstColumn="1" w:lastColumn="0" w:noHBand="0" w:noVBand="1"/>
+      </w:tblPr>
+      <w:tblGrid>
+        <w:gridCol w:w="2327"/>
+        <w:gridCol w:w="2344"/>
+        <w:gridCol w:w="2394"/>
+        <w:gridCol w:w="1997"/>
+      </w:tblGrid>
+      <w:tr>
+        <w:tc>
+          <w:tcPr>
+            <w:tcW w:w="2327" w:type="dxa"/>
+          </w:tcPr>
+          <w:p>
+            <w:pPr>
+              <w:rPr>
+                <w:rFonts w:ascii="Arial Nova Light" w:hAnsi="Arial Nova Light"/>
+                <w:sz w:val="24"/>
+                <w:lang w:val="en-US"/>
+              </w:rPr>
+            </w:pPr>
+            <w:r>
+              <w:rPr>
+                <w:rFonts w:ascii="Arial Nova Light" w:hAnsi="Arial Nova Light"/>
+                <w:sz w:val="24"/>
+                <w:lang w:val="en-US"/>
+              </w:rPr>
+              <w:t>Software</w:t>
+            </w:r>
+          </w:p>
+        </w:tc>
+        <w:tc>
+          <w:tcPr>
+            <w:tcW w:w="2344" w:type="dxa"/>
+          </w:tcPr>
+          <w:p>
+            <w:pPr>
+              <w:rPr>
+                <w:rFonts w:ascii="Arial Nova Light" w:hAnsi="Arial Nova Light"/>
+                <w:sz w:val="24"/>
+                <w:lang w:val="en-US"/>
+              </w:rPr>
+            </w:pPr>
+            <w:r>
+              <w:rPr>
+                <w:rFonts w:ascii="Arial Nova Light" w:hAnsi="Arial Nova Light"/>
+                <w:sz w:val="24"/>
+                <w:lang w:val="en-US"/>
+              </w:rPr>
+              <w:t>Sharing system</w:t>
+            </w:r>
+          </w:p>
+        </w:tc>
+        <w:tc>
+          <w:tcPr>
+            <w:tcW w:w="2394" w:type="dxa"/>
+          </w:tcPr>
+          <w:p>
+            <w:pPr>
+              <w:rPr>
+                <w:rFonts w:ascii="Arial Nova Light" w:hAnsi="Arial Nova Light"/>
+                <w:sz w:val="24"/>
+                <w:lang w:val="en-US"/>
+              </w:rPr>
+            </w:pPr>
+            <w:r>
+              <w:rPr>
+                <w:rFonts w:ascii="Arial Nova Light" w:hAnsi="Arial Nova Light"/>
+                <w:sz w:val="24"/>
+                <w:lang w:val="en-US"/>
+              </w:rPr>
+              <w:t>Client installation difficulty</w:t>
+            </w:r>
+          </w:p>
+        </w:tc>
+        <w:tc>
+          <w:tcPr>
+            <w:tcW w:w="1997" w:type="dxa"/>
+          </w:tcPr>
+          <w:p>
+            <w:pPr>
+              <w:rPr>
+                <w:rFonts w:ascii="Arial Nova Light" w:hAnsi="Arial Nova Light"/>
+                <w:sz w:val="24"/>
+                <w:lang w:val="en-US"/>
+              </w:rPr>
+            </w:pPr>
+            <w:r>
+              <w:rPr>
+                <w:rFonts w:ascii="Arial Nova Light" w:hAnsi="Arial Nova Light"/>
+                <w:sz w:val="24"/>
+                <w:lang w:val="en-US"/>
+              </w:rPr>
+              <w:t>Server installation difficulty</w:t>
+            </w:r>
+          </w:p>
+        </w:tc>
+      </w:tr>
+      <w:tr>
+        <w:tc>
+          <w:tcPr>
+            <w:tcW w:w="2327" w:type="dxa"/>
+          </w:tcPr>
+          <w:p>
+            <w:pPr>
+              <w:rPr>
+                <w:rFonts w:ascii="Arial Nova Light" w:hAnsi="Arial Nova Light"/>
+                <w:sz w:val="24"/>
+                <w:lang w:val="en-US"/>
+              </w:rPr>
+            </w:pPr>
+            <w:r>
+              <w:rPr>
+                <w:rFonts w:ascii="Arial Nova Light" w:hAnsi="Arial Nova Light"/>
+                <w:sz w:val="24"/>
+                <w:lang w:val="en-US"/>
+              </w:rPr>
+              <w:t>IDM</w:t>
+            </w:r>
+          </w:p>
+        </w:tc>
+        <w:tc>
+          <w:tcPr>
+            <w:tcW w:w="2344" w:type="dxa"/>
+          </w:tcPr>
+          <w:p>
+            <w:pPr>
+              <w:rPr>
+                <w:rFonts w:ascii="Arial Nova Light" w:hAnsi="Arial Nova Light"/>
+                <w:sz w:val="24"/>
+                <w:lang w:val="en-US"/>
+              </w:rPr>
+            </w:pPr>
+            <w:r>
+              <w:rPr>
+                <w:rFonts w:ascii="Arial Nova Light" w:hAnsi="Arial Nova Light"/>
+                <w:sz w:val="24"/>
+                <w:lang w:val="en-US"/>
+              </w:rPr>
+              <w:t>Single file on shared network.</w:t>
+            </w:r>
+          </w:p>
+        </w:tc>
+        <w:tc>
+          <w:tcPr>
+            <w:tcW w:w="2394" w:type="dxa"/>
+          </w:tcPr>
+          <w:p>
+            <w:pPr>
+              <w:rPr>
+                <w:rFonts w:ascii="Arial Nova Light" w:hAnsi="Arial Nova Light"/>
+                <w:sz w:val="24"/>
+                <w:lang w:val="en-US"/>
+              </w:rPr>
+            </w:pPr>
+            <w:r>
+              <w:rPr>
+                <w:rFonts w:ascii="Arial Nova Light" w:hAnsi="Arial Nova Light"/>
+                <w:sz w:val="24"/>
+                <w:lang w:val="en-US"/>
+              </w:rPr>
+              <w:t>Easy</w:t>
+            </w:r>
+          </w:p>
+        </w:tc>
+        <w:tc>
+          <w:tcPr>
+            <w:tcW w:w="1997" w:type="dxa"/>
+          </w:tcPr>
+          <w:p>
+            <w:pPr>
+              <w:rPr>
+                <w:rFonts w:ascii="Arial Nova Light" w:hAnsi="Arial Nova Light"/>
+                <w:sz w:val="24"/>
+                <w:lang w:val="en-US"/>
+              </w:rPr>
+            </w:pPr>
+            <w:r>
+              <w:rPr>
+                <w:rFonts w:ascii="Arial Nova Light" w:hAnsi="Arial Nova Light"/>
+                <w:sz w:val="24"/>
+                <w:lang w:val="en-US"/>
+              </w:rPr>
+              <w:t>Medium</w:t>
+            </w:r>
+          </w:p>
+        </w:tc>
+      </w:tr>
+      <w:tr>
+        <w:tc>
+          <w:tcPr>
+            <w:tcW w:w="2327" w:type="dxa"/>
+          </w:tcPr>
+          <w:p>
+            <w:pPr>
+              <w:rPr>
+                <w:rFonts w:ascii="Arial Nova Light" w:hAnsi="Arial Nova Light"/>
+                <w:sz w:val="24"/>
+                <w:lang w:val="en-US"/>
+              </w:rPr>
+            </w:pPr>
+            <w:r>
+              <w:rPr>
+                <w:rFonts w:ascii="Arial Nova Light" w:hAnsi="Arial Nova Light"/>
+                <w:sz w:val="24"/>
+                <w:lang w:val="en-US"/>
+              </w:rPr>
+              <w:t>OCDT</w:t>
+            </w:r>
+          </w:p>
+        </w:tc>
+        <w:tc>
+          <w:tcPr>
+            <w:tcW w:w="2344" w:type="dxa"/>
+          </w:tcPr>
+          <w:p>
+            <w:pPr>
+              <w:rPr>
+                <w:rFonts w:ascii="Arial Nova Light" w:hAnsi="Arial Nova Light"/>
+                <w:sz w:val="24"/>
+                <w:lang w:val="en-US"/>
+              </w:rPr>
+            </w:pPr>
+            <w:r>
+              <w:rPr>
+                <w:rFonts w:ascii="Arial Nova Light" w:hAnsi="Arial Nova Light"/>
+                <w:sz w:val="24"/>
+                <w:lang w:val="en-US"/>
+              </w:rPr>
+              <w:t>Server database</w:t>
+            </w:r>
+          </w:p>
+        </w:tc>
+        <w:tc>
+          <w:tcPr>
+            <w:tcW w:w="2394" w:type="dxa"/>
+          </w:tcPr>
+          <w:p>
+            <w:pPr>
+              <w:rPr>
+                <w:rFonts w:ascii="Arial Nova Light" w:hAnsi="Arial Nova Light"/>
+                <w:sz w:val="24"/>
+                <w:lang w:val="en-US"/>
+              </w:rPr>
+            </w:pPr>
+            <w:r>
+              <w:rPr>
+                <w:rFonts w:ascii="Arial Nova Light" w:hAnsi="Arial Nova Light"/>
+                <w:sz w:val="24"/>
+                <w:lang w:val="en-US"/>
+              </w:rPr>
+              <w:t>Easy</w:t>
+            </w:r>
+          </w:p>
+        </w:tc>
+        <w:tc>
+          <w:tcPr>
+            <w:tcW w:w="1997" w:type="dxa"/>
+          </w:tcPr>
+          <w:p>
+            <w:pPr>
+              <w:rPr>
+                <w:rFonts w:ascii="Arial Nova Light" w:hAnsi="Arial Nova Light"/>
+                <w:sz w:val="24"/>
+                <w:lang w:val="en-US"/>
+              </w:rPr>
+            </w:pPr>
+            <w:r>
+              <w:rPr>
+                <w:rFonts w:ascii="Arial Nova Light" w:hAnsi="Arial Nova Light"/>
+                <w:sz w:val="24"/>
+                <w:lang w:val="en-US"/>
+              </w:rPr>
+              <w:t>Hard</w:t>
+            </w:r>
+          </w:p>
+        </w:tc>
+      </w:tr>
+      <w:tr>
+        <w:tc>
+          <w:tcPr>
+            <w:tcW w:w="2327" w:type="dxa"/>
+          </w:tcPr>
+          <w:p>
+            <w:pPr>
+              <w:rPr>
+                <w:rFonts w:ascii="Arial Nova Light" w:hAnsi="Arial Nova Light"/>
+                <w:sz w:val="24"/>
+                <w:lang w:val="en-US"/>
+              </w:rPr>
+            </w:pPr>
+            <w:r>
+              <w:rPr>
+                <w:rFonts w:ascii="Arial Nova Light" w:hAnsi="Arial Nova Light"/>
+                <w:sz w:val="24"/>
+                <w:lang w:val="en-US"/>
+              </w:rPr>
+              <w:t>CDP4</w:t>
+            </w:r>
+          </w:p>
+        </w:tc>
+        <w:tc>
+          <w:tcPr>
+            <w:tcW w:w="2344" w:type="dxa"/>
+          </w:tcPr>
+          <w:p>
+            <w:pPr>
+              <w:rPr>
+                <w:rFonts w:ascii="Arial Nova Light" w:hAnsi="Arial Nova Light"/>
+                <w:sz w:val="24"/>
+                <w:lang w:val="en-US"/>
+              </w:rPr>
+            </w:pPr>
+            <w:r>
+              <w:rPr>
+                <w:rFonts w:ascii="Arial Nova Light" w:hAnsi="Arial Nova Light"/>
+                <w:sz w:val="24"/>
+                <w:lang w:val="en-US"/>
+              </w:rPr>
+              <w:t>Server database</w:t>
+            </w:r>
+          </w:p>
+        </w:tc>
+        <w:tc>
+          <w:tcPr>
+            <w:tcW w:w="2394" w:type="dxa"/>
+          </w:tcPr>
+          <w:p>
+            <w:pPr>
+              <w:rPr>
+                <w:rFonts w:ascii="Arial Nova Light" w:hAnsi="Arial Nova Light"/>
+                <w:sz w:val="24"/>
+                <w:lang w:val="en-US"/>
+              </w:rPr>
+            </w:pPr>
+            <w:r>
+              <w:rPr>
+                <w:rFonts w:ascii="Arial Nova Light" w:hAnsi="Arial Nova Light"/>
+                <w:sz w:val="24"/>
+                <w:lang w:val="en-US"/>
+              </w:rPr>
+              <w:t>Easy</w:t>
+            </w:r>
+          </w:p>
+        </w:tc>
+        <w:tc>
+          <w:tcPr>
+            <w:tcW w:w="1997" w:type="dxa"/>
+          </w:tcPr>
+          <w:p>
+            <w:pPr>
+              <w:rPr>
+                <w:rFonts w:ascii="Arial Nova Light" w:hAnsi="Arial Nova Light"/>
+                <w:sz w:val="24"/>
+                <w:lang w:val="en-US"/>
+              </w:rPr>
+            </w:pPr>
+            <w:r>
+              <w:rPr>
+                <w:rFonts w:ascii="Arial Nova Light" w:hAnsi="Arial Nova Light"/>
+                <w:sz w:val="24"/>
+                <w:lang w:val="en-US"/>
+              </w:rPr>
+              <w:t>Hard</w:t>
+            </w:r>
+          </w:p>
+        </w:tc>
+      </w:tr>
+    </w:tbl>
+    <w:p>
+      <w:pPr>
+        <w:rPr>
+          <w:rFonts w:ascii="Arial Nova Light" w:hAnsi="Arial Nova Light"/>
+          <w:sz w:val="24"/>
+          <w:lang w:val="en-US"/>
+        </w:rPr>
+      </w:pPr>
+    </w:p>
+    <w:p>
+      <w:pPr>
+        <w:rPr>
+          <w:rFonts w:ascii="Arial Nova Light" w:hAnsi="Arial Nova Light"/>
+          <w:sz w:val="24"/>
+          <w:lang w:val="en-US"/>
+        </w:rPr>
+      </w:pPr>
+    </w:p>
+    <w:p>
+      <w:pPr>
+        <w:rPr>
+          <w:rFonts w:ascii="Arial Nova Light" w:hAnsi="Arial Nova Light"/>
+          <w:sz w:val="24"/>
+          <w:lang w:val="en-US"/>
+        </w:rPr>
+      </w:pPr>
+      <w:r>
+        <w:rPr>
+          <w:rFonts w:ascii="Arial Nova Light" w:hAnsi="Arial Nova Light"/>
+          <w:sz w:val="24"/>
+          <w:lang w:val="en-US"/>
+        </w:rPr>
+        <w:t>OCDT server (compatible with CDP4 software) is hard to setup and error tr</w:t>
+      </w:r>
+      <w:r>
+        <w:rPr>
+          <w:rFonts w:ascii="Arial Nova Light" w:hAnsi="Arial Nova Light"/>
+          <w:sz w:val="24"/>
+          <w:lang w:val="en-US"/>
+        </w:rPr>
+        <w:t>oubleshooting is not available.</w:t>
       </w:r>
     </w:p>
     <w:p>
@@ -90,43 +506,46 @@
           <w:lang w:val="en-US"/>
         </w:rPr>
       </w:pPr>
-      <w:bookmarkStart w:id="0" w:name="_GoBack"/>
-      <w:bookmarkEnd w:id="0"/>
-    </w:p>
-    <w:p>
-      <w:pPr>
+      <w:r>
         <w:rPr>
           <w:rFonts w:ascii="Arial Nova Light" w:hAnsi="Arial Nova Light"/>
           <w:sz w:val="24"/>
           <w:lang w:val="en-US"/>
         </w:rPr>
-      </w:pPr>
-      <w:r>
-        <w:rPr>
-          <w:rFonts w:ascii="Arial Nova Light" w:hAnsi="Arial Nova Light"/>
-          <w:sz w:val="24"/>
-          <w:lang w:val="en-US"/>
-        </w:rPr>
-        <w:t xml:space="preserve">The key decision in using IDM is its simplicity of use that </w:t>
-      </w:r>
-      <w:r>
-        <w:rPr>
-          <w:rFonts w:ascii="Arial Nova Light" w:hAnsi="Arial Nova Light"/>
-          <w:sz w:val="24"/>
-          <w:lang w:val="en-US"/>
-        </w:rPr>
-        <w:t>contrasts a lot from CDP4 and OCDT.</w:t>
+        <w:t>Feedback from experts:</w:t>
       </w:r>
     </w:p>
     <w:p>
       <w:pPr>
-        <w:jc w:val="center"/>
-        <w:rPr>
-          <w:rFonts w:ascii="Arial Nova Light" w:hAnsi="Arial Nova Light"/>
-          <w:sz w:val="28"/>
-          <w:lang w:val="en-US"/>
-        </w:rPr>
-      </w:pPr>
+        <w:pStyle w:val="Paragraphedeliste"/>
+        <w:numPr>
+          <w:ilvl w:val="0"/>
+          <w:numId w:val="2"/>
+        </w:numPr>
+        <w:rPr>
+          <w:rFonts w:ascii="Arial Nova Light" w:hAnsi="Arial Nova Light"/>
+          <w:sz w:val="24"/>
+          <w:lang w:val="en-US"/>
+        </w:rPr>
+      </w:pPr>
+      <w:r>
+        <w:rPr>
+          <w:rFonts w:ascii="Arial Nova Light" w:hAnsi="Arial Nova Light"/>
+          <w:sz w:val="24"/>
+          <w:lang w:val="en-US"/>
+        </w:rPr>
+        <w:t>Jean-Luc Le Gal – IDM responsible at CNES: OCDT and CDP4 are much more complex than ID</w:t>
+      </w:r>
+      <w:r>
+        <w:rPr>
+          <w:rFonts w:ascii="Arial Nova Light" w:hAnsi="Arial Nova Light"/>
+          <w:sz w:val="24"/>
+          <w:lang w:val="en-US"/>
+        </w:rPr>
+        <w:t>M and are not adequate for simple Concurrent Engineering sessions.</w:t>
+      </w:r>
+      <w:bookmarkStart w:id="0" w:name="_GoBack"/>
+      <w:bookmarkEnd w:id="0"/>
     </w:p>
     <w:p>
       <w:pPr>
@@ -158,8 +577,243 @@
 </w:document>
 </file>
 
+<file path=word/numbering.xml><?xml version="1.0" encoding="utf-8"?>
+<w:numbering xmlns:wpc="http://schemas.microsoft.com/office/word/2010/wordprocessingCanvas" xmlns:mc="http://schemas.openxmlformats.org/markup-compatibility/2006" xmlns:o="urn:schemas-microsoft-com:office:office" xmlns:r="http://schemas.openxmlformats.org/officeDocument/2006/relationships" xmlns:m="http://schemas.openxmlformats.org/officeDocument/2006/math" xmlns:v="urn:schemas-microsoft-com:vml" xmlns:wp14="http://schemas.microsoft.com/office/word/2010/wordprocessingDrawing" xmlns:wp="http://schemas.openxmlformats.org/drawingml/2006/wordprocessingDrawing" xmlns:w10="urn:schemas-microsoft-com:office:word" xmlns:w="http://schemas.openxmlformats.org/wordprocessingml/2006/main" xmlns:w14="http://schemas.microsoft.com/office/word/2010/wordml" xmlns:w15="http://schemas.microsoft.com/office/word/2012/wordml" xmlns:wpg="http://schemas.microsoft.com/office/word/2010/wordprocessingGroup" xmlns:wpi="http://schemas.microsoft.com/office/word/2010/wordprocessingInk" xmlns:wne="http://schemas.microsoft.com/office/word/2006/wordml" xmlns:wps="http://schemas.microsoft.com/office/word/2010/wordprocessingShape" mc:Ignorable="w14 w15 wp14">
+  <w:abstractNum w:abstractNumId="0" w15:restartNumberingAfterBreak="0">
+    <w:nsid w:val="24DC4330"/>
+    <w:multiLevelType w:val="hybridMultilevel"/>
+    <w:tmpl w:val="87AC3CBC"/>
+    <w:lvl w:ilvl="0" w:tplc="9BD82812">
+      <w:numFmt w:val="bullet"/>
+      <w:lvlText w:val="-"/>
+      <w:lvlJc w:val="left"/>
+      <w:pPr>
+        <w:ind w:left="720" w:hanging="360"/>
+      </w:pPr>
+      <w:rPr>
+        <w:rFonts w:ascii="Arial Nova Light" w:eastAsiaTheme="minorHAnsi" w:hAnsi="Arial Nova Light" w:cstheme="minorBidi" w:hint="default"/>
+      </w:rPr>
+    </w:lvl>
+    <w:lvl w:ilvl="1" w:tplc="040C0003" w:tentative="1">
+      <w:start w:val="1"/>
+      <w:numFmt w:val="bullet"/>
+      <w:lvlText w:val="o"/>
+      <w:lvlJc w:val="left"/>
+      <w:pPr>
+        <w:ind w:left="1440" w:hanging="360"/>
+      </w:pPr>
+      <w:rPr>
+        <w:rFonts w:ascii="Courier New" w:hAnsi="Courier New" w:cs="Courier New" w:hint="default"/>
+      </w:rPr>
+    </w:lvl>
+    <w:lvl w:ilvl="2" w:tplc="040C0005" w:tentative="1">
+      <w:start w:val="1"/>
+      <w:numFmt w:val="bullet"/>
+      <w:lvlText w:val=""/>
+      <w:lvlJc w:val="left"/>
+      <w:pPr>
+        <w:ind w:left="2160" w:hanging="360"/>
+      </w:pPr>
+      <w:rPr>
+        <w:rFonts w:ascii="Wingdings" w:hAnsi="Wingdings" w:hint="default"/>
+      </w:rPr>
+    </w:lvl>
+    <w:lvl w:ilvl="3" w:tplc="040C0001" w:tentative="1">
+      <w:start w:val="1"/>
+      <w:numFmt w:val="bullet"/>
+      <w:lvlText w:val=""/>
+      <w:lvlJc w:val="left"/>
+      <w:pPr>
+        <w:ind w:left="2880" w:hanging="360"/>
+      </w:pPr>
+      <w:rPr>
+        <w:rFonts w:ascii="Symbol" w:hAnsi="Symbol" w:hint="default"/>
+      </w:rPr>
+    </w:lvl>
+    <w:lvl w:ilvl="4" w:tplc="040C0003" w:tentative="1">
+      <w:start w:val="1"/>
+      <w:numFmt w:val="bullet"/>
+      <w:lvlText w:val="o"/>
+      <w:lvlJc w:val="left"/>
+      <w:pPr>
+        <w:ind w:left="3600" w:hanging="360"/>
+      </w:pPr>
+      <w:rPr>
+        <w:rFonts w:ascii="Courier New" w:hAnsi="Courier New" w:cs="Courier New" w:hint="default"/>
+      </w:rPr>
+    </w:lvl>
+    <w:lvl w:ilvl="5" w:tplc="040C0005" w:tentative="1">
+      <w:start w:val="1"/>
+      <w:numFmt w:val="bullet"/>
+      <w:lvlText w:val=""/>
+      <w:lvlJc w:val="left"/>
+      <w:pPr>
+        <w:ind w:left="4320" w:hanging="360"/>
+      </w:pPr>
+      <w:rPr>
+        <w:rFonts w:ascii="Wingdings" w:hAnsi="Wingdings" w:hint="default"/>
+      </w:rPr>
+    </w:lvl>
+    <w:lvl w:ilvl="6" w:tplc="040C0001" w:tentative="1">
+      <w:start w:val="1"/>
+      <w:numFmt w:val="bullet"/>
+      <w:lvlText w:val=""/>
+      <w:lvlJc w:val="left"/>
+      <w:pPr>
+        <w:ind w:left="5040" w:hanging="360"/>
+      </w:pPr>
+      <w:rPr>
+        <w:rFonts w:ascii="Symbol" w:hAnsi="Symbol" w:hint="default"/>
+      </w:rPr>
+    </w:lvl>
+    <w:lvl w:ilvl="7" w:tplc="040C0003" w:tentative="1">
+      <w:start w:val="1"/>
+      <w:numFmt w:val="bullet"/>
+      <w:lvlText w:val="o"/>
+      <w:lvlJc w:val="left"/>
+      <w:pPr>
+        <w:ind w:left="5760" w:hanging="360"/>
+      </w:pPr>
+      <w:rPr>
+        <w:rFonts w:ascii="Courier New" w:hAnsi="Courier New" w:cs="Courier New" w:hint="default"/>
+      </w:rPr>
+    </w:lvl>
+    <w:lvl w:ilvl="8" w:tplc="040C0005" w:tentative="1">
+      <w:start w:val="1"/>
+      <w:numFmt w:val="bullet"/>
+      <w:lvlText w:val=""/>
+      <w:lvlJc w:val="left"/>
+      <w:pPr>
+        <w:ind w:left="6480" w:hanging="360"/>
+      </w:pPr>
+      <w:rPr>
+        <w:rFonts w:ascii="Wingdings" w:hAnsi="Wingdings" w:hint="default"/>
+      </w:rPr>
+    </w:lvl>
+  </w:abstractNum>
+  <w:abstractNum w:abstractNumId="1" w15:restartNumberingAfterBreak="0">
+    <w:nsid w:val="51737F07"/>
+    <w:multiLevelType w:val="hybridMultilevel"/>
+    <w:tmpl w:val="1F08E182"/>
+    <w:lvl w:ilvl="0" w:tplc="3AC61312">
+      <w:numFmt w:val="bullet"/>
+      <w:lvlText w:val="-"/>
+      <w:lvlJc w:val="left"/>
+      <w:pPr>
+        <w:ind w:left="720" w:hanging="360"/>
+      </w:pPr>
+      <w:rPr>
+        <w:rFonts w:ascii="Arial Nova Light" w:eastAsiaTheme="minorHAnsi" w:hAnsi="Arial Nova Light" w:cstheme="minorBidi" w:hint="default"/>
+      </w:rPr>
+    </w:lvl>
+    <w:lvl w:ilvl="1" w:tplc="040C0003" w:tentative="1">
+      <w:start w:val="1"/>
+      <w:numFmt w:val="bullet"/>
+      <w:lvlText w:val="o"/>
+      <w:lvlJc w:val="left"/>
+      <w:pPr>
+        <w:ind w:left="1440" w:hanging="360"/>
+      </w:pPr>
+      <w:rPr>
+        <w:rFonts w:ascii="Courier New" w:hAnsi="Courier New" w:cs="Courier New" w:hint="default"/>
+      </w:rPr>
+    </w:lvl>
+    <w:lvl w:ilvl="2" w:tplc="040C0005" w:tentative="1">
+      <w:start w:val="1"/>
+      <w:numFmt w:val="bullet"/>
+      <w:lvlText w:val=""/>
+      <w:lvlJc w:val="left"/>
+      <w:pPr>
+        <w:ind w:left="2160" w:hanging="360"/>
+      </w:pPr>
+      <w:rPr>
+        <w:rFonts w:ascii="Wingdings" w:hAnsi="Wingdings" w:hint="default"/>
+      </w:rPr>
+    </w:lvl>
+    <w:lvl w:ilvl="3" w:tplc="040C0001" w:tentative="1">
+      <w:start w:val="1"/>
+      <w:numFmt w:val="bullet"/>
+      <w:lvlText w:val=""/>
+      <w:lvlJc w:val="left"/>
+      <w:pPr>
+        <w:ind w:left="2880" w:hanging="360"/>
+      </w:pPr>
+      <w:rPr>
+        <w:rFonts w:ascii="Symbol" w:hAnsi="Symbol" w:hint="default"/>
+      </w:rPr>
+    </w:lvl>
+    <w:lvl w:ilvl="4" w:tplc="040C0003" w:tentative="1">
+      <w:start w:val="1"/>
+      <w:numFmt w:val="bullet"/>
+      <w:lvlText w:val="o"/>
+      <w:lvlJc w:val="left"/>
+      <w:pPr>
+        <w:ind w:left="3600" w:hanging="360"/>
+      </w:pPr>
+      <w:rPr>
+        <w:rFonts w:ascii="Courier New" w:hAnsi="Courier New" w:cs="Courier New" w:hint="default"/>
+      </w:rPr>
+    </w:lvl>
+    <w:lvl w:ilvl="5" w:tplc="040C0005" w:tentative="1">
+      <w:start w:val="1"/>
+      <w:numFmt w:val="bullet"/>
+      <w:lvlText w:val=""/>
+      <w:lvlJc w:val="left"/>
+      <w:pPr>
+        <w:ind w:left="4320" w:hanging="360"/>
+      </w:pPr>
+      <w:rPr>
+        <w:rFonts w:ascii="Wingdings" w:hAnsi="Wingdings" w:hint="default"/>
+      </w:rPr>
+    </w:lvl>
+    <w:lvl w:ilvl="6" w:tplc="040C0001" w:tentative="1">
+      <w:start w:val="1"/>
+      <w:numFmt w:val="bullet"/>
+      <w:lvlText w:val=""/>
+      <w:lvlJc w:val="left"/>
+      <w:pPr>
+        <w:ind w:left="5040" w:hanging="360"/>
+      </w:pPr>
+      <w:rPr>
+        <w:rFonts w:ascii="Symbol" w:hAnsi="Symbol" w:hint="default"/>
+      </w:rPr>
+    </w:lvl>
+    <w:lvl w:ilvl="7" w:tplc="040C0003" w:tentative="1">
+      <w:start w:val="1"/>
+      <w:numFmt w:val="bullet"/>
+      <w:lvlText w:val="o"/>
+      <w:lvlJc w:val="left"/>
+      <w:pPr>
+        <w:ind w:left="5760" w:hanging="360"/>
+      </w:pPr>
+      <w:rPr>
+        <w:rFonts w:ascii="Courier New" w:hAnsi="Courier New" w:cs="Courier New" w:hint="default"/>
+      </w:rPr>
+    </w:lvl>
+    <w:lvl w:ilvl="8" w:tplc="040C0005" w:tentative="1">
+      <w:start w:val="1"/>
+      <w:numFmt w:val="bullet"/>
+      <w:lvlText w:val=""/>
+      <w:lvlJc w:val="left"/>
+      <w:pPr>
+        <w:ind w:left="6480" w:hanging="360"/>
+      </w:pPr>
+      <w:rPr>
+        <w:rFonts w:ascii="Wingdings" w:hAnsi="Wingdings" w:hint="default"/>
+      </w:rPr>
+    </w:lvl>
+  </w:abstractNum>
+  <w:num w:numId="1">
+    <w:abstractNumId w:val="0"/>
+  </w:num>
+  <w:num w:numId="2">
+    <w:abstractNumId w:val="1"/>
+  </w:num>
+</w:numbering>
+</file>
+
 <file path=word/styles.xml><?xml version="1.0" encoding="utf-8"?>
-<w:styles xmlns:mc="http://schemas.openxmlformats.org/markup-compatibility/2006" xmlns:r="http://schemas.openxmlformats.org/officeDocument/2006/relationships" xmlns:w="http://schemas.openxmlformats.org/wordprocessingml/2006/main" xmlns:w14="http://schemas.microsoft.com/office/word/2010/wordml" xmlns:w15="http://schemas.microsoft.com/office/word/2012/wordml" xmlns:w16cid="http://schemas.microsoft.com/office/word/2016/wordml/cid" xmlns:w16se="http://schemas.microsoft.com/office/word/2015/wordml/symex" mc:Ignorable="w14 w15 w16se w16cid">
+<w:styles xmlns:mc="http://schemas.openxmlformats.org/markup-compatibility/2006" xmlns:r="http://schemas.openxmlformats.org/officeDocument/2006/relationships" xmlns:w="http://schemas.openxmlformats.org/wordprocessingml/2006/main" xmlns:w14="http://schemas.microsoft.com/office/word/2010/wordml" xmlns:w15="http://schemas.microsoft.com/office/word/2012/wordml" mc:Ignorable="w14 w15">
   <w:docDefaults>
     <w:rPrDefault>
       <w:rPr>
@@ -175,7 +829,7 @@
       </w:pPr>
     </w:pPrDefault>
   </w:docDefaults>
-  <w:latentStyles w:defLockedState="0" w:defUIPriority="99" w:defSemiHidden="0" w:defUnhideWhenUsed="0" w:defQFormat="0" w:count="375">
+  <w:latentStyles w:defLockedState="0" w:defUIPriority="99" w:defSemiHidden="0" w:defUnhideWhenUsed="0" w:defQFormat="0" w:count="371">
     <w:lsdException w:name="Normal" w:uiPriority="0" w:qFormat="1"/>
     <w:lsdException w:name="heading 1" w:uiPriority="9" w:qFormat="1"/>
     <w:lsdException w:name="heading 2" w:semiHidden="1" w:uiPriority="9" w:unhideWhenUsed="1" w:qFormat="1"/>
@@ -547,10 +1201,6 @@
     <w:lsdException w:name="List Table 5 Dark Accent 6" w:uiPriority="50"/>
     <w:lsdException w:name="List Table 6 Colorful Accent 6" w:uiPriority="51"/>
     <w:lsdException w:name="List Table 7 Colorful Accent 6" w:uiPriority="52"/>
-    <w:lsdException w:name="Mention" w:semiHidden="1" w:unhideWhenUsed="1"/>
-    <w:lsdException w:name="Smart Hyperlink" w:semiHidden="1" w:unhideWhenUsed="1"/>
-    <w:lsdException w:name="Hashtag" w:semiHidden="1" w:unhideWhenUsed="1"/>
-    <w:lsdException w:name="Unresolved Mention" w:semiHidden="1" w:unhideWhenUsed="1"/>
   </w:latentStyles>
   <w:style w:type="paragraph" w:default="1" w:styleId="Normal">
     <w:name w:val="Normal"/>
@@ -582,6 +1232,36 @@
     <w:uiPriority w:val="99"/>
     <w:semiHidden/>
     <w:unhideWhenUsed/>
+  </w:style>
+  <w:style w:type="paragraph" w:styleId="Paragraphedeliste">
+    <w:name w:val="List Paragraph"/>
+    <w:basedOn w:val="Normal"/>
+    <w:uiPriority w:val="34"/>
+    <w:qFormat/>
+    <w:rsid w:val="00A31A93"/>
+    <w:pPr>
+      <w:ind w:left="720"/>
+      <w:contextualSpacing/>
+    </w:pPr>
+  </w:style>
+  <w:style w:type="table" w:styleId="Grilledutableau">
+    <w:name w:val="Table Grid"/>
+    <w:basedOn w:val="TableauNormal"/>
+    <w:uiPriority w:val="39"/>
+    <w:rsid w:val="00A31A93"/>
+    <w:pPr>
+      <w:spacing w:after="0" w:line="240" w:lineRule="auto"/>
+    </w:pPr>
+    <w:tblPr>
+      <w:tblBorders>
+        <w:top w:val="single" w:sz="4" w:space="0" w:color="auto"/>
+        <w:left w:val="single" w:sz="4" w:space="0" w:color="auto"/>
+        <w:bottom w:val="single" w:sz="4" w:space="0" w:color="auto"/>
+        <w:right w:val="single" w:sz="4" w:space="0" w:color="auto"/>
+        <w:insideH w:val="single" w:sz="4" w:space="0" w:color="auto"/>
+        <w:insideV w:val="single" w:sz="4" w:space="0" w:color="auto"/>
+      </w:tblBorders>
+    </w:tblPr>
   </w:style>
 </w:styles>
 </file>

</xml_diff>

<commit_message>
Adding template & MBSE / updating CE
</commit_message>
<xml_diff>
--- a/Files/Concurrent Engineering/Software choice.docx
+++ b/Files/Concurrent Engineering/Software choice.docx
@@ -478,15 +478,297 @@
           <w:sz w:val="24"/>
           <w:lang w:val="en-US"/>
         </w:rPr>
-        <w:t>OCDT server (compatible with CDP4 software) is hard to setup and error tr</w:t>
-      </w:r>
-      <w:r>
-        <w:rPr>
-          <w:rFonts w:ascii="Arial Nova Light" w:hAnsi="Arial Nova Light"/>
-          <w:sz w:val="24"/>
-          <w:lang w:val="en-US"/>
-        </w:rPr>
-        <w:t>oubleshooting is not available.</w:t>
+        <w:t>OCDT server (compatible with CDP4</w:t>
+      </w:r>
+      <w:r>
+        <w:rPr>
+          <w:rFonts w:ascii="Arial Nova Light" w:hAnsi="Arial Nova Light"/>
+          <w:sz w:val="24"/>
+          <w:lang w:val="en-US"/>
+        </w:rPr>
+        <w:t xml:space="preserve"> software) is hard to setup and support is limited.</w:t>
+      </w:r>
+    </w:p>
+    <w:p>
+      <w:pPr>
+        <w:rPr>
+          <w:rFonts w:ascii="Arial Nova Light" w:hAnsi="Arial Nova Light"/>
+          <w:sz w:val="24"/>
+          <w:lang w:val="en-US"/>
+        </w:rPr>
+      </w:pPr>
+    </w:p>
+    <w:p>
+      <w:pPr>
+        <w:rPr>
+          <w:rFonts w:ascii="Arial Nova Light" w:hAnsi="Arial Nova Light"/>
+          <w:sz w:val="24"/>
+          <w:lang w:val="en-US"/>
+        </w:rPr>
+      </w:pPr>
+      <w:r>
+        <w:rPr>
+          <w:rFonts w:ascii="Arial Nova Light" w:hAnsi="Arial Nova Light"/>
+          <w:sz w:val="24"/>
+          <w:lang w:val="en-US"/>
+        </w:rPr>
+        <w:t>-------------------------------</w:t>
+      </w:r>
+    </w:p>
+    <w:p>
+      <w:pPr>
+        <w:rPr>
+          <w:rFonts w:ascii="Arial Nova Light" w:hAnsi="Arial Nova Light"/>
+          <w:sz w:val="24"/>
+          <w:lang w:val="en-US"/>
+        </w:rPr>
+      </w:pPr>
+      <w:r>
+        <w:rPr>
+          <w:rFonts w:ascii="Arial Nova Light" w:hAnsi="Arial Nova Light"/>
+          <w:sz w:val="24"/>
+          <w:lang w:val="en-US"/>
+        </w:rPr>
+        <w:t>Concurrent Engineering setup with IDM:</w:t>
+      </w:r>
+    </w:p>
+    <w:p>
+      <w:pPr>
+        <w:rPr>
+          <w:rFonts w:ascii="Arial Nova Light" w:hAnsi="Arial Nova Light"/>
+          <w:sz w:val="24"/>
+          <w:lang w:val="en-US"/>
+        </w:rPr>
+      </w:pPr>
+    </w:p>
+    <w:p>
+      <w:pPr>
+        <w:rPr>
+          <w:rFonts w:ascii="Arial Nova Light" w:hAnsi="Arial Nova Light"/>
+          <w:sz w:val="24"/>
+          <w:lang w:val="en-US"/>
+        </w:rPr>
+      </w:pPr>
+      <w:r>
+        <w:rPr>
+          <w:rFonts w:ascii="Arial Nova Light" w:hAnsi="Arial Nova Light"/>
+          <w:i/>
+          <w:sz w:val="24"/>
+          <w:lang w:val="en-US"/>
+        </w:rPr>
+        <w:t>Iterations management:</w:t>
+      </w:r>
+      <w:r>
+        <w:rPr>
+          <w:rFonts w:ascii="Arial Nova Light" w:hAnsi="Arial Nova Light"/>
+          <w:sz w:val="24"/>
+          <w:lang w:val="en-US"/>
+        </w:rPr>
+        <w:t xml:space="preserve"> ite</w:t>
+      </w:r>
+      <w:r>
+        <w:rPr>
+          <w:rFonts w:ascii="Arial Nova Light" w:hAnsi="Arial Nova Light"/>
+          <w:sz w:val="24"/>
+          <w:lang w:val="en-US"/>
+        </w:rPr>
+        <w:t xml:space="preserve">ration endings shall be defined in a clear way. The iteration does not necessarily converge towards a solution; if one is diverging, then the previous iteration shall be </w:t>
+      </w:r>
+      <w:r>
+        <w:rPr>
+          <w:rFonts w:ascii="Arial Nova Light" w:hAnsi="Arial Nova Light"/>
+          <w:sz w:val="24"/>
+          <w:lang w:val="en-US"/>
+        </w:rPr>
+        <w:t>reverted</w:t>
+      </w:r>
+      <w:r>
+        <w:rPr>
+          <w:rFonts w:ascii="Arial Nova Light" w:hAnsi="Arial Nova Light"/>
+          <w:sz w:val="24"/>
+          <w:lang w:val="en-US"/>
+        </w:rPr>
+        <w:t xml:space="preserve"> back to for the next iteration.</w:t>
+      </w:r>
+    </w:p>
+    <w:p>
+      <w:pPr>
+        <w:rPr>
+          <w:rFonts w:ascii="Arial Nova Light" w:hAnsi="Arial Nova Light"/>
+          <w:sz w:val="24"/>
+          <w:lang w:val="en-US"/>
+        </w:rPr>
+      </w:pPr>
+      <w:r>
+        <w:rPr>
+          <w:rFonts w:ascii="Arial Nova Light" w:hAnsi="Arial Nova Light"/>
+          <w:i/>
+          <w:sz w:val="24"/>
+          <w:lang w:val="en-US"/>
+        </w:rPr>
+        <w:t xml:space="preserve">Commit conflicts: </w:t>
+      </w:r>
+      <w:r>
+        <w:rPr>
+          <w:rFonts w:ascii="Arial Nova Light" w:hAnsi="Arial Nova Light"/>
+          <w:sz w:val="24"/>
+          <w:lang w:val="en-US"/>
+        </w:rPr>
+        <w:t>e</w:t>
+      </w:r>
+      <w:r>
+        <w:rPr>
+          <w:rFonts w:ascii="Arial Nova Light" w:hAnsi="Arial Nova Light"/>
+          <w:sz w:val="24"/>
+          <w:lang w:val="en-US"/>
+        </w:rPr>
+        <w:t>ach subsystem wil</w:t>
+      </w:r>
+      <w:r>
+        <w:rPr>
+          <w:rFonts w:ascii="Arial Nova Light" w:hAnsi="Arial Nova Light"/>
+          <w:sz w:val="24"/>
+          <w:lang w:val="en-US"/>
+        </w:rPr>
+        <w:t xml:space="preserve">l work on </w:t>
+      </w:r>
+      <w:r>
+        <w:rPr>
+          <w:rFonts w:ascii="Arial Nova Light" w:hAnsi="Arial Nova Light"/>
+          <w:b/>
+          <w:sz w:val="24"/>
+          <w:lang w:val="en-US"/>
+        </w:rPr>
+        <w:t>one</w:t>
+      </w:r>
+      <w:r>
+        <w:rPr>
+          <w:rFonts w:ascii="Arial Nova Light" w:hAnsi="Arial Nova Light"/>
+          <w:sz w:val="24"/>
+          <w:lang w:val="en-US"/>
+        </w:rPr>
+        <w:t xml:space="preserve"> common</w:t>
+      </w:r>
+      <w:r>
+        <w:rPr>
+          <w:rFonts w:ascii="Arial Nova Light" w:hAnsi="Arial Nova Light"/>
+          <w:sz w:val="24"/>
+          <w:lang w:val="en-US"/>
+        </w:rPr>
+        <w:t xml:space="preserve"> instance of IDM. Access will be limited to the relevant subsystem and compartmented SS by SS.</w:t>
+      </w:r>
+      <w:r>
+        <w:rPr>
+          <w:rFonts w:ascii="Arial Nova Light" w:hAnsi="Arial Nova Light"/>
+          <w:sz w:val="24"/>
+          <w:lang w:val="en-US"/>
+        </w:rPr>
+        <w:t xml:space="preserve"> Commit can then be done without any restriction by any SS.</w:t>
+      </w:r>
+    </w:p>
+    <w:p>
+      <w:pPr>
+        <w:rPr>
+          <w:rFonts w:ascii="Arial Nova Light" w:hAnsi="Arial Nova Light"/>
+          <w:i/>
+          <w:sz w:val="24"/>
+          <w:lang w:val="en-US"/>
+        </w:rPr>
+      </w:pPr>
+      <w:r>
+        <w:rPr>
+          <w:rFonts w:ascii="Arial Nova Light" w:hAnsi="Arial Nova Light"/>
+          <w:i/>
+          <w:sz w:val="24"/>
+          <w:lang w:val="en-US"/>
+        </w:rPr>
+        <w:t>Note:</w:t>
+      </w:r>
+      <w:r>
+        <w:rPr>
+          <w:rFonts w:ascii="Arial Nova Light" w:hAnsi="Arial Nova Light"/>
+          <w:i/>
+          <w:sz w:val="24"/>
+          <w:lang w:val="en-US"/>
+        </w:rPr>
+        <w:t xml:space="preserve"> it</w:t>
+      </w:r>
+      <w:r>
+        <w:rPr>
+          <w:rFonts w:ascii="Arial Nova Light" w:hAnsi="Arial Nova Light"/>
+          <w:i/>
+          <w:sz w:val="24"/>
+          <w:lang w:val="en-US"/>
+        </w:rPr>
+        <w:t xml:space="preserve"> implies setting up a user system with identification given to specific subsystems.</w:t>
+      </w:r>
+    </w:p>
+    <w:p>
+      <w:pPr>
+        <w:rPr>
+          <w:rFonts w:ascii="Arial Nova Light" w:hAnsi="Arial Nova Light"/>
+          <w:sz w:val="24"/>
+          <w:lang w:val="en-US"/>
+        </w:rPr>
+      </w:pPr>
+      <w:r>
+        <w:rPr>
+          <w:rFonts w:ascii="Arial Nova Light" w:hAnsi="Arial Nova Light"/>
+          <w:i/>
+          <w:sz w:val="24"/>
+          <w:lang w:val="en-US"/>
+        </w:rPr>
+        <w:t xml:space="preserve">Version control: </w:t>
+      </w:r>
+      <w:r>
+        <w:rPr>
+          <w:rFonts w:ascii="Arial Nova Light" w:hAnsi="Arial Nova Light"/>
+          <w:sz w:val="24"/>
+          <w:lang w:val="en-US"/>
+        </w:rPr>
+        <w:t>Git will be used to save IDM</w:t>
+      </w:r>
+      <w:r>
+        <w:rPr>
+          <w:rFonts w:ascii="Arial Nova Light" w:hAnsi="Arial Nova Light"/>
+          <w:sz w:val="24"/>
+          <w:lang w:val="en-US"/>
+        </w:rPr>
+        <w:t xml:space="preserve"> binary</w:t>
+      </w:r>
+      <w:bookmarkStart w:id="0" w:name="_GoBack"/>
+      <w:bookmarkEnd w:id="0"/>
+      <w:r>
+        <w:rPr>
+          <w:rFonts w:ascii="Arial Nova Light" w:hAnsi="Arial Nova Light"/>
+          <w:sz w:val="24"/>
+          <w:lang w:val="en-US"/>
+        </w:rPr>
+        <w:t xml:space="preserve"> files at the beginning and end of each </w:t>
+      </w:r>
+      <w:r>
+        <w:rPr>
+          <w:rFonts w:ascii="Arial Nova Light" w:hAnsi="Arial Nova Light"/>
+          <w:sz w:val="24"/>
+          <w:lang w:val="en-US"/>
+        </w:rPr>
+        <w:t xml:space="preserve">concurrent engineering </w:t>
+      </w:r>
+      <w:r>
+        <w:rPr>
+          <w:rFonts w:ascii="Arial Nova Light" w:hAnsi="Arial Nova Light"/>
+          <w:sz w:val="24"/>
+          <w:lang w:val="en-US"/>
+        </w:rPr>
+        <w:t>session.</w:t>
+      </w:r>
+      <w:r>
+        <w:rPr>
+          <w:rFonts w:ascii="Arial Nova Light" w:hAnsi="Arial Nova Light"/>
+          <w:sz w:val="24"/>
+          <w:lang w:val="en-US"/>
+        </w:rPr>
+        <w:t xml:space="preserve"> It will not be used for merging .xml files nor for creating branches.</w:t>
       </w:r>
     </w:p>
     <w:p>
@@ -544,8 +826,6 @@
         </w:rPr>
         <w:t>M and are not adequate for simple Concurrent Engineering sessions.</w:t>
       </w:r>
-      <w:bookmarkStart w:id="0" w:name="_GoBack"/>
-      <w:bookmarkEnd w:id="0"/>
     </w:p>
     <w:p>
       <w:pPr>
@@ -692,6 +972,230 @@
     </w:lvl>
   </w:abstractNum>
   <w:abstractNum w:abstractNumId="1" w15:restartNumberingAfterBreak="0">
+    <w:nsid w:val="268731E0"/>
+    <w:multiLevelType w:val="hybridMultilevel"/>
+    <w:tmpl w:val="E84C4EA8"/>
+    <w:lvl w:ilvl="0" w:tplc="FB12931A">
+      <w:numFmt w:val="bullet"/>
+      <w:lvlText w:val="-"/>
+      <w:lvlJc w:val="left"/>
+      <w:pPr>
+        <w:ind w:left="720" w:hanging="360"/>
+      </w:pPr>
+      <w:rPr>
+        <w:rFonts w:ascii="Arial Nova Light" w:eastAsiaTheme="minorHAnsi" w:hAnsi="Arial Nova Light" w:cstheme="minorBidi" w:hint="default"/>
+      </w:rPr>
+    </w:lvl>
+    <w:lvl w:ilvl="1" w:tplc="040C0003" w:tentative="1">
+      <w:start w:val="1"/>
+      <w:numFmt w:val="bullet"/>
+      <w:lvlText w:val="o"/>
+      <w:lvlJc w:val="left"/>
+      <w:pPr>
+        <w:ind w:left="1440" w:hanging="360"/>
+      </w:pPr>
+      <w:rPr>
+        <w:rFonts w:ascii="Courier New" w:hAnsi="Courier New" w:cs="Courier New" w:hint="default"/>
+      </w:rPr>
+    </w:lvl>
+    <w:lvl w:ilvl="2" w:tplc="040C0005" w:tentative="1">
+      <w:start w:val="1"/>
+      <w:numFmt w:val="bullet"/>
+      <w:lvlText w:val=""/>
+      <w:lvlJc w:val="left"/>
+      <w:pPr>
+        <w:ind w:left="2160" w:hanging="360"/>
+      </w:pPr>
+      <w:rPr>
+        <w:rFonts w:ascii="Wingdings" w:hAnsi="Wingdings" w:hint="default"/>
+      </w:rPr>
+    </w:lvl>
+    <w:lvl w:ilvl="3" w:tplc="040C0001" w:tentative="1">
+      <w:start w:val="1"/>
+      <w:numFmt w:val="bullet"/>
+      <w:lvlText w:val=""/>
+      <w:lvlJc w:val="left"/>
+      <w:pPr>
+        <w:ind w:left="2880" w:hanging="360"/>
+      </w:pPr>
+      <w:rPr>
+        <w:rFonts w:ascii="Symbol" w:hAnsi="Symbol" w:hint="default"/>
+      </w:rPr>
+    </w:lvl>
+    <w:lvl w:ilvl="4" w:tplc="040C0003" w:tentative="1">
+      <w:start w:val="1"/>
+      <w:numFmt w:val="bullet"/>
+      <w:lvlText w:val="o"/>
+      <w:lvlJc w:val="left"/>
+      <w:pPr>
+        <w:ind w:left="3600" w:hanging="360"/>
+      </w:pPr>
+      <w:rPr>
+        <w:rFonts w:ascii="Courier New" w:hAnsi="Courier New" w:cs="Courier New" w:hint="default"/>
+      </w:rPr>
+    </w:lvl>
+    <w:lvl w:ilvl="5" w:tplc="040C0005" w:tentative="1">
+      <w:start w:val="1"/>
+      <w:numFmt w:val="bullet"/>
+      <w:lvlText w:val=""/>
+      <w:lvlJc w:val="left"/>
+      <w:pPr>
+        <w:ind w:left="4320" w:hanging="360"/>
+      </w:pPr>
+      <w:rPr>
+        <w:rFonts w:ascii="Wingdings" w:hAnsi="Wingdings" w:hint="default"/>
+      </w:rPr>
+    </w:lvl>
+    <w:lvl w:ilvl="6" w:tplc="040C0001" w:tentative="1">
+      <w:start w:val="1"/>
+      <w:numFmt w:val="bullet"/>
+      <w:lvlText w:val=""/>
+      <w:lvlJc w:val="left"/>
+      <w:pPr>
+        <w:ind w:left="5040" w:hanging="360"/>
+      </w:pPr>
+      <w:rPr>
+        <w:rFonts w:ascii="Symbol" w:hAnsi="Symbol" w:hint="default"/>
+      </w:rPr>
+    </w:lvl>
+    <w:lvl w:ilvl="7" w:tplc="040C0003" w:tentative="1">
+      <w:start w:val="1"/>
+      <w:numFmt w:val="bullet"/>
+      <w:lvlText w:val="o"/>
+      <w:lvlJc w:val="left"/>
+      <w:pPr>
+        <w:ind w:left="5760" w:hanging="360"/>
+      </w:pPr>
+      <w:rPr>
+        <w:rFonts w:ascii="Courier New" w:hAnsi="Courier New" w:cs="Courier New" w:hint="default"/>
+      </w:rPr>
+    </w:lvl>
+    <w:lvl w:ilvl="8" w:tplc="040C0005" w:tentative="1">
+      <w:start w:val="1"/>
+      <w:numFmt w:val="bullet"/>
+      <w:lvlText w:val=""/>
+      <w:lvlJc w:val="left"/>
+      <w:pPr>
+        <w:ind w:left="6480" w:hanging="360"/>
+      </w:pPr>
+      <w:rPr>
+        <w:rFonts w:ascii="Wingdings" w:hAnsi="Wingdings" w:hint="default"/>
+      </w:rPr>
+    </w:lvl>
+  </w:abstractNum>
+  <w:abstractNum w:abstractNumId="2" w15:restartNumberingAfterBreak="0">
+    <w:nsid w:val="4C4C32A6"/>
+    <w:multiLevelType w:val="hybridMultilevel"/>
+    <w:tmpl w:val="E93655BC"/>
+    <w:lvl w:ilvl="0" w:tplc="1880591C">
+      <w:numFmt w:val="bullet"/>
+      <w:lvlText w:val="-"/>
+      <w:lvlJc w:val="left"/>
+      <w:pPr>
+        <w:ind w:left="720" w:hanging="360"/>
+      </w:pPr>
+      <w:rPr>
+        <w:rFonts w:ascii="Arial Nova Light" w:eastAsiaTheme="minorHAnsi" w:hAnsi="Arial Nova Light" w:cstheme="minorBidi" w:hint="default"/>
+      </w:rPr>
+    </w:lvl>
+    <w:lvl w:ilvl="1" w:tplc="040C0003" w:tentative="1">
+      <w:start w:val="1"/>
+      <w:numFmt w:val="bullet"/>
+      <w:lvlText w:val="o"/>
+      <w:lvlJc w:val="left"/>
+      <w:pPr>
+        <w:ind w:left="1440" w:hanging="360"/>
+      </w:pPr>
+      <w:rPr>
+        <w:rFonts w:ascii="Courier New" w:hAnsi="Courier New" w:cs="Courier New" w:hint="default"/>
+      </w:rPr>
+    </w:lvl>
+    <w:lvl w:ilvl="2" w:tplc="040C0005" w:tentative="1">
+      <w:start w:val="1"/>
+      <w:numFmt w:val="bullet"/>
+      <w:lvlText w:val=""/>
+      <w:lvlJc w:val="left"/>
+      <w:pPr>
+        <w:ind w:left="2160" w:hanging="360"/>
+      </w:pPr>
+      <w:rPr>
+        <w:rFonts w:ascii="Wingdings" w:hAnsi="Wingdings" w:hint="default"/>
+      </w:rPr>
+    </w:lvl>
+    <w:lvl w:ilvl="3" w:tplc="040C0001" w:tentative="1">
+      <w:start w:val="1"/>
+      <w:numFmt w:val="bullet"/>
+      <w:lvlText w:val=""/>
+      <w:lvlJc w:val="left"/>
+      <w:pPr>
+        <w:ind w:left="2880" w:hanging="360"/>
+      </w:pPr>
+      <w:rPr>
+        <w:rFonts w:ascii="Symbol" w:hAnsi="Symbol" w:hint="default"/>
+      </w:rPr>
+    </w:lvl>
+    <w:lvl w:ilvl="4" w:tplc="040C0003" w:tentative="1">
+      <w:start w:val="1"/>
+      <w:numFmt w:val="bullet"/>
+      <w:lvlText w:val="o"/>
+      <w:lvlJc w:val="left"/>
+      <w:pPr>
+        <w:ind w:left="3600" w:hanging="360"/>
+      </w:pPr>
+      <w:rPr>
+        <w:rFonts w:ascii="Courier New" w:hAnsi="Courier New" w:cs="Courier New" w:hint="default"/>
+      </w:rPr>
+    </w:lvl>
+    <w:lvl w:ilvl="5" w:tplc="040C0005" w:tentative="1">
+      <w:start w:val="1"/>
+      <w:numFmt w:val="bullet"/>
+      <w:lvlText w:val=""/>
+      <w:lvlJc w:val="left"/>
+      <w:pPr>
+        <w:ind w:left="4320" w:hanging="360"/>
+      </w:pPr>
+      <w:rPr>
+        <w:rFonts w:ascii="Wingdings" w:hAnsi="Wingdings" w:hint="default"/>
+      </w:rPr>
+    </w:lvl>
+    <w:lvl w:ilvl="6" w:tplc="040C0001" w:tentative="1">
+      <w:start w:val="1"/>
+      <w:numFmt w:val="bullet"/>
+      <w:lvlText w:val=""/>
+      <w:lvlJc w:val="left"/>
+      <w:pPr>
+        <w:ind w:left="5040" w:hanging="360"/>
+      </w:pPr>
+      <w:rPr>
+        <w:rFonts w:ascii="Symbol" w:hAnsi="Symbol" w:hint="default"/>
+      </w:rPr>
+    </w:lvl>
+    <w:lvl w:ilvl="7" w:tplc="040C0003" w:tentative="1">
+      <w:start w:val="1"/>
+      <w:numFmt w:val="bullet"/>
+      <w:lvlText w:val="o"/>
+      <w:lvlJc w:val="left"/>
+      <w:pPr>
+        <w:ind w:left="5760" w:hanging="360"/>
+      </w:pPr>
+      <w:rPr>
+        <w:rFonts w:ascii="Courier New" w:hAnsi="Courier New" w:cs="Courier New" w:hint="default"/>
+      </w:rPr>
+    </w:lvl>
+    <w:lvl w:ilvl="8" w:tplc="040C0005" w:tentative="1">
+      <w:start w:val="1"/>
+      <w:numFmt w:val="bullet"/>
+      <w:lvlText w:val=""/>
+      <w:lvlJc w:val="left"/>
+      <w:pPr>
+        <w:ind w:left="6480" w:hanging="360"/>
+      </w:pPr>
+      <w:rPr>
+        <w:rFonts w:ascii="Wingdings" w:hAnsi="Wingdings" w:hint="default"/>
+      </w:rPr>
+    </w:lvl>
+  </w:abstractNum>
+  <w:abstractNum w:abstractNumId="3" w15:restartNumberingAfterBreak="0">
     <w:nsid w:val="51737F07"/>
     <w:multiLevelType w:val="hybridMultilevel"/>
     <w:tmpl w:val="1F08E182"/>
@@ -807,7 +1311,13 @@
     <w:abstractNumId w:val="0"/>
   </w:num>
   <w:num w:numId="2">
+    <w:abstractNumId w:val="3"/>
+  </w:num>
+  <w:num w:numId="3">
     <w:abstractNumId w:val="1"/>
+  </w:num>
+  <w:num w:numId="4">
+    <w:abstractNumId w:val="2"/>
   </w:num>
 </w:numbering>
 </file>

</xml_diff>